<commit_message>
Implement message payload compression.
Implemented message payload compression.
</commit_message>
<xml_diff>
--- a/Documentation/Connecting Consumers to HITS.docx
+++ b/Documentation/Connecting Consumers to HITS.docx
@@ -52,6 +52,8 @@
       <w:r>
         <w:t>access to HITS.</w:t>
       </w:r>
+      <w:bookmarkStart w:id="0" w:name="_GoBack"/>
+      <w:bookmarkEnd w:id="0"/>
     </w:p>
     <w:p/>
     <w:p>
@@ -152,32 +154,19 @@
         <w:pStyle w:val="Caption"/>
         <w:jc w:val="center"/>
       </w:pPr>
-      <w:bookmarkStart w:id="0" w:name="_Ref448391935"/>
+      <w:bookmarkStart w:id="1" w:name="_Ref448391935"/>
       <w:r>
         <w:t xml:space="preserve">Figure </w:t>
       </w:r>
-      <w:r>
-        <w:fldChar w:fldCharType="begin"/>
-      </w:r>
-      <w:r>
-        <w:instrText xml:space="preserve"> SEQ Figure \* ARABIC </w:instrText>
-      </w:r>
-      <w:r>
-        <w:fldChar w:fldCharType="separate"/>
-      </w:r>
-      <w:r>
-        <w:rPr>
-          <w:noProof/>
-        </w:rPr>
-        <w:t>1</w:t>
-      </w:r>
-      <w:r>
-        <w:rPr>
-          <w:noProof/>
-        </w:rPr>
-        <w:fldChar w:fldCharType="end"/>
-      </w:r>
-      <w:bookmarkEnd w:id="0"/>
+      <w:fldSimple w:instr=" SEQ Figure \* ARABIC ">
+        <w:r>
+          <w:rPr>
+            <w:noProof/>
+          </w:rPr>
+          <w:t>1</w:t>
+        </w:r>
+      </w:fldSimple>
+      <w:bookmarkEnd w:id="1"/>
       <w:r>
         <w:t>: SIF3 HITS Environment Page</w:t>
       </w:r>
@@ -207,7 +196,13 @@
         <w:t xml:space="preserve"> you</w:t>
       </w:r>
       <w:r>
-        <w:t xml:space="preserve"> need to configure the SifFramework.config file (associated with your Consumer)</w:t>
+        <w:t xml:space="preserve"> need to </w:t>
+      </w:r>
+      <w:r>
+        <w:t xml:space="preserve">update properties in </w:t>
+      </w:r>
+      <w:r>
+        <w:t>the SifFramework.config file (associated with your Consumer)</w:t>
       </w:r>
       <w:r>
         <w:t xml:space="preserve"> </w:t>
@@ -1542,48 +1537,12 @@
         <w:pStyle w:val="Heading1"/>
       </w:pPr>
       <w:r>
-        <w:t>Pre-c</w:t>
-      </w:r>
-      <w:r>
-        <w:t>onfigure</w:t>
-      </w:r>
-      <w:r>
-        <w:t>d</w:t>
-      </w:r>
-      <w:r>
-        <w:t xml:space="preserve"> </w:t>
-      </w:r>
-      <w:r>
-        <w:t>Environments</w:t>
-      </w:r>
-      <w:r>
-        <w:t xml:space="preserve"> </w:t>
+        <w:t xml:space="preserve">Pre-configured Environments </w:t>
       </w:r>
     </w:p>
     <w:p>
       <w:r>
-        <w:t xml:space="preserve">For the purposes of </w:t>
-      </w:r>
-      <w:r>
-        <w:t>training</w:t>
-      </w:r>
-      <w:r>
-        <w:t>,</w:t>
-      </w:r>
-      <w:r>
-        <w:t xml:space="preserve"> there are 4 HITS </w:t>
-      </w:r>
-      <w:r>
-        <w:t>E</w:t>
-      </w:r>
-      <w:r>
-        <w:t xml:space="preserve">nvironments </w:t>
-      </w:r>
-      <w:r>
-        <w:t>that have been pre-configured and made available</w:t>
-      </w:r>
-      <w:r>
-        <w:t>.</w:t>
+        <w:t>For the purposes of training, there are 4 HITS Environments that have been pre-configured and made available.</w:t>
       </w:r>
     </w:p>
     <w:p/>
@@ -1634,8 +1593,6 @@
       <w:r>
         <w:t>siftraining4: http://hits.dev.nsip.edu.au/devdash/index.html?token=744311a2-2526-49ea-9339-7c2199d86518</w:t>
       </w:r>
-      <w:bookmarkStart w:id="1" w:name="_GoBack"/>
-      <w:bookmarkEnd w:id="1"/>
     </w:p>
     <w:sectPr>
       <w:pgSz w:w="11906" w:h="16838"/>
@@ -2740,7 +2697,7 @@
 </file>
 
 <file path=customXml/itemProps1.xml><?xml version="1.0" encoding="utf-8"?>
-<ds:datastoreItem xmlns:ds="http://schemas.openxmlformats.org/officeDocument/2006/customXml" ds:itemID="{B73A8D05-8119-42F4-95C6-499E38CCF8EC}">
+<ds:datastoreItem xmlns:ds="http://schemas.openxmlformats.org/officeDocument/2006/customXml" ds:itemID="{195D65C4-44CA-45DB-8340-C6CFBEB52505}">
   <ds:schemaRefs>
     <ds:schemaRef ds:uri="http://schemas.openxmlformats.org/officeDocument/2006/bibliography"/>
   </ds:schemaRefs>

</xml_diff>

<commit_message>
Updated the SIF3 Framework to use the final approved version of the SIF AU 3.4.1 Data Model.
</commit_message>
<xml_diff>
--- a/Documentation/Connecting Consumers to HITS.docx
+++ b/Documentation/Connecting Consumers to HITS.docx
@@ -1,6 +1,6 @@
 
 <file path=word/document.xml><?xml version="1.0" encoding="utf-8"?>
-<w:document xmlns:wpc="http://schemas.microsoft.com/office/word/2010/wordprocessingCanvas" xmlns:cx="http://schemas.microsoft.com/office/drawing/2014/chartex" xmlns:cx1="http://schemas.microsoft.com/office/drawing/2015/9/8/chartex" xmlns:cx2="http://schemas.microsoft.com/office/drawing/2015/10/21/chartex" xmlns:mc="http://schemas.openxmlformats.org/markup-compatibility/2006" xmlns:o="urn:schemas-microsoft-com:office:office" xmlns:r="http://schemas.openxmlformats.org/officeDocument/2006/relationships" xmlns:m="http://schemas.openxmlformats.org/officeDocument/2006/math" xmlns:v="urn:schemas-microsoft-com:vml" xmlns:wp14="http://schemas.microsoft.com/office/word/2010/wordprocessingDrawing" xmlns:wp="http://schemas.openxmlformats.org/drawingml/2006/wordprocessingDrawing" xmlns:w10="urn:schemas-microsoft-com:office:word" xmlns:w="http://schemas.openxmlformats.org/wordprocessingml/2006/main" xmlns:w14="http://schemas.microsoft.com/office/word/2010/wordml" xmlns:w15="http://schemas.microsoft.com/office/word/2012/wordml" xmlns:w16se="http://schemas.microsoft.com/office/word/2015/wordml/symex" xmlns:wpg="http://schemas.microsoft.com/office/word/2010/wordprocessingGroup" xmlns:wpi="http://schemas.microsoft.com/office/word/2010/wordprocessingInk" xmlns:wne="http://schemas.microsoft.com/office/word/2006/wordml" xmlns:wps="http://schemas.microsoft.com/office/word/2010/wordprocessingShape" mc:Ignorable="w14 w15 w16se wp14">
+<w:document xmlns:wpc="http://schemas.microsoft.com/office/word/2010/wordprocessingCanvas" xmlns:cx="http://schemas.microsoft.com/office/drawing/2014/chartex" xmlns:cx1="http://schemas.microsoft.com/office/drawing/2015/9/8/chartex" xmlns:cx2="http://schemas.microsoft.com/office/drawing/2015/10/21/chartex" xmlns:cx3="http://schemas.microsoft.com/office/drawing/2016/5/9/chartex" xmlns:cx4="http://schemas.microsoft.com/office/drawing/2016/5/10/chartex" xmlns:cx5="http://schemas.microsoft.com/office/drawing/2016/5/11/chartex" xmlns:cx6="http://schemas.microsoft.com/office/drawing/2016/5/12/chartex" xmlns:cx7="http://schemas.microsoft.com/office/drawing/2016/5/13/chartex" xmlns:cx8="http://schemas.microsoft.com/office/drawing/2016/5/14/chartex" xmlns:mc="http://schemas.openxmlformats.org/markup-compatibility/2006" xmlns:aink="http://schemas.microsoft.com/office/drawing/2016/ink" xmlns:o="urn:schemas-microsoft-com:office:office" xmlns:r="http://schemas.openxmlformats.org/officeDocument/2006/relationships" xmlns:m="http://schemas.openxmlformats.org/officeDocument/2006/math" xmlns:v="urn:schemas-microsoft-com:vml" xmlns:wp14="http://schemas.microsoft.com/office/word/2010/wordprocessingDrawing" xmlns:wp="http://schemas.openxmlformats.org/drawingml/2006/wordprocessingDrawing" xmlns:w10="urn:schemas-microsoft-com:office:word" xmlns:w="http://schemas.openxmlformats.org/wordprocessingml/2006/main" xmlns:w14="http://schemas.microsoft.com/office/word/2010/wordml" xmlns:w15="http://schemas.microsoft.com/office/word/2012/wordml" xmlns:w16se="http://schemas.microsoft.com/office/word/2015/wordml/symex" xmlns:wpg="http://schemas.microsoft.com/office/word/2010/wordprocessingGroup" xmlns:wpi="http://schemas.microsoft.com/office/word/2010/wordprocessingInk" xmlns:wne="http://schemas.microsoft.com/office/word/2006/wordml" xmlns:wps="http://schemas.microsoft.com/office/word/2010/wordprocessingShape" mc:Ignorable="w14 w15 w16se wp14">
   <w:body>
     <w:p>
       <w:pPr>
@@ -27,90 +27,94 @@
         <w:pStyle w:val="Heading1"/>
       </w:pPr>
       <w:r>
-        <w:t>HITS E</w:t>
-      </w:r>
-      <w:r>
-        <w:t>nvironment</w:t>
+        <w:t>Pre-requisites</w:t>
       </w:r>
     </w:p>
     <w:p>
       <w:r>
-        <w:t>To be able to connect your C</w:t>
-      </w:r>
-      <w:r>
-        <w:t>onsumer to HITS</w:t>
-      </w:r>
-      <w:r>
-        <w:t>,</w:t>
-      </w:r>
-      <w:r>
-        <w:t xml:space="preserve"> you must have a </w:t>
-      </w:r>
-      <w:r>
-        <w:t xml:space="preserve">connection to a HITS Environment via the HITS Dashboard. You should have received a link to that Dashboard from NSIP. If you do not have that information, please contact NSIP to get </w:t>
-      </w:r>
-      <w:r>
-        <w:t>access to HITS.</w:t>
-      </w:r>
-      <w:bookmarkStart w:id="0" w:name="_GoBack"/>
-      <w:bookmarkEnd w:id="0"/>
-    </w:p>
-    <w:p/>
-    <w:p>
-      <w:r>
-        <w:t>For the rest of this document it is assumed that you hav</w:t>
-      </w:r>
-      <w:r>
-        <w:t>e access to the HITS Dashboard.</w:t>
-      </w:r>
-    </w:p>
-    <w:p/>
-    <w:p>
-      <w:r>
-        <w:t xml:space="preserve">The URL to the HITS Dashboard is of the form </w:t>
+        <w:t>To be able to connect a SIF3 Framework Consumer</w:t>
+      </w:r>
+      <w:r>
+        <w:t xml:space="preserve"> to HITS, you must first have an</w:t>
+      </w:r>
+      <w:r>
+        <w:t xml:space="preserve"> account</w:t>
+      </w:r>
+      <w:r>
+        <w:t xml:space="preserve"> in HITS</w:t>
+      </w:r>
+      <w:r>
+        <w:t xml:space="preserve">. An account can be requested from the following link: </w:t>
       </w:r>
       <w:hyperlink r:id="rId6" w:history="1">
         <w:r>
           <w:rPr>
             <w:rStyle w:val="Hyperlink"/>
           </w:rPr>
-          <w:t>http://hits.dev.nsip.edu.au/devdash/index.html?token=&lt;some_token</w:t>
+          <w:t>http://hits.nsip.edu.au/dashboard/index.html</w:t>
         </w:r>
       </w:hyperlink>
       <w:r>
-        <w:rPr>
-          <w:rStyle w:val="Hyperlink"/>
-        </w:rPr>
-        <w:t>&gt;</w:t>
-      </w:r>
-      <w:r>
-        <w:t xml:space="preserve">. </w:t>
-      </w:r>
-      <w:r>
-        <w:t xml:space="preserve">Use this URL in a browser to go to the HITS Dashboard that is for your personal use. Once on the HITS Dashboard, you should </w:t>
-      </w:r>
-      <w:r>
-        <w:t xml:space="preserve">see your SIF3 HITS Environment information. It will look </w:t>
-      </w:r>
-      <w:r>
-        <w:t xml:space="preserve">something </w:t>
-      </w:r>
-      <w:r>
-        <w:t>like this:</w:t>
+        <w:t xml:space="preserve">. Alternately you </w:t>
+      </w:r>
+      <w:r>
+        <w:t>could</w:t>
+      </w:r>
+      <w:r>
+        <w:t xml:space="preserve"> contact NSIP to provide you with details on how to create </w:t>
+      </w:r>
+      <w:r>
+        <w:t>an account</w:t>
+      </w:r>
+      <w:r>
+        <w:t>.</w:t>
       </w:r>
     </w:p>
     <w:p/>
     <w:p>
       <w:r>
+        <w:t>The rest of this document assumes that you have an account</w:t>
+      </w:r>
+      <w:r>
+        <w:t xml:space="preserve"> (with an appropriate account URL) and have logged in.</w:t>
+      </w:r>
+    </w:p>
+    <w:p>
+      <w:pPr>
+        <w:pStyle w:val="Heading1"/>
+      </w:pPr>
+      <w:r>
+        <w:t xml:space="preserve">HITS </w:t>
+      </w:r>
+      <w:r>
+        <w:t>Database</w:t>
+      </w:r>
+    </w:p>
+    <w:p>
+      <w:r>
+        <w:t>From the landing page, navigate to “Developer Tools &gt; Databases” page via the left side navigation menu. If there are no database</w:t>
+      </w:r>
+      <w:r>
+        <w:t>s</w:t>
+      </w:r>
+      <w:r>
+        <w:t xml:space="preserve"> listed, one will need to be created. Creating a new database takes a few minutes to complete as sample data is generated</w:t>
+      </w:r>
+      <w:r>
+        <w:t xml:space="preserve"> and the database is populated. Once the Status changes from “wip” to “complete”, the database is ready for use.</w:t>
+      </w:r>
+    </w:p>
+    <w:p/>
+    <w:p>
+      <w:r>
         <w:rPr>
           <w:noProof/>
-          <w:lang w:eastAsia="en-AU"/>
         </w:rPr>
         <w:drawing>
-          <wp:inline distT="0" distB="0" distL="0" distR="0" wp14:anchorId="3C5D10C2" wp14:editId="3C5D10C3">
-            <wp:extent cx="6027088" cy="3013544"/>
-            <wp:effectExtent l="0" t="0" r="0" b="0"/>
-            <wp:docPr id="2" name="Picture 2"/>
+          <wp:inline distT="0" distB="0" distL="0" distR="0" wp14:anchorId="760927C7" wp14:editId="6424ADC6">
+            <wp:extent cx="5729605" cy="2914650"/>
+            <wp:effectExtent l="0" t="0" r="4445" b="0"/>
+            <wp:docPr id="6" name="Picture 6" descr="C:\Users\capta\AppData\Local\Microsoft\Windows\INetCache\Content.Word\HITS databases page.png"/>
             <wp:cNvGraphicFramePr>
               <a:graphicFrameLocks xmlns:a="http://schemas.openxmlformats.org/drawingml/2006/main" noChangeAspect="1"/>
             </wp:cNvGraphicFramePr>
@@ -118,8 +122,10 @@
               <a:graphicData uri="http://schemas.openxmlformats.org/drawingml/2006/picture">
                 <pic:pic xmlns:pic="http://schemas.openxmlformats.org/drawingml/2006/picture">
                   <pic:nvPicPr>
-                    <pic:cNvPr id="0" name="SIF3HITSEnvInfoPage.jpg"/>
-                    <pic:cNvPicPr/>
+                    <pic:cNvPr id="0" name="Picture 5" descr="C:\Users\capta\AppData\Local\Microsoft\Windows\INetCache\Content.Word\HITS databases page.png"/>
+                    <pic:cNvPicPr>
+                      <a:picLocks noChangeAspect="1" noChangeArrowheads="1"/>
+                    </pic:cNvPicPr>
                   </pic:nvPicPr>
                   <pic:blipFill>
                     <a:blip r:embed="rId7">
@@ -129,18 +135,23 @@
                         </a:ext>
                       </a:extLst>
                     </a:blip>
+                    <a:srcRect/>
                     <a:stretch>
                       <a:fillRect/>
                     </a:stretch>
                   </pic:blipFill>
-                  <pic:spPr>
+                  <pic:spPr bwMode="auto">
                     <a:xfrm>
                       <a:off x="0" y="0"/>
-                      <a:ext cx="6034007" cy="3017003"/>
+                      <a:ext cx="5729605" cy="2914650"/>
                     </a:xfrm>
                     <a:prstGeom prst="rect">
                       <a:avLst/>
                     </a:prstGeom>
+                    <a:noFill/>
+                    <a:ln>
+                      <a:noFill/>
+                    </a:ln>
                   </pic:spPr>
                 </pic:pic>
               </a:graphicData>
@@ -154,21 +165,151 @@
         <w:pStyle w:val="Caption"/>
         <w:jc w:val="center"/>
       </w:pPr>
-      <w:bookmarkStart w:id="1" w:name="_Ref448391935"/>
       <w:r>
         <w:t xml:space="preserve">Figure </w:t>
       </w:r>
-      <w:fldSimple w:instr=" SEQ Figure \* ARABIC ">
-        <w:r>
-          <w:rPr>
-            <w:noProof/>
-          </w:rPr>
-          <w:t>1</w:t>
-        </w:r>
-      </w:fldSimple>
-      <w:bookmarkEnd w:id="1"/>
-      <w:r>
-        <w:t>: SIF3 HITS Environment Page</w:t>
+      <w:r>
+        <w:fldChar w:fldCharType="begin"/>
+      </w:r>
+      <w:r>
+        <w:instrText xml:space="preserve"> SEQ Figure \* ARABIC </w:instrText>
+      </w:r>
+      <w:r>
+        <w:fldChar w:fldCharType="separate"/>
+      </w:r>
+      <w:r>
+        <w:rPr>
+          <w:noProof/>
+        </w:rPr>
+        <w:t>1</w:t>
+      </w:r>
+      <w:r>
+        <w:rPr>
+          <w:noProof/>
+        </w:rPr>
+        <w:fldChar w:fldCharType="end"/>
+      </w:r>
+      <w:r>
+        <w:t>: HITS d</w:t>
+      </w:r>
+      <w:r>
+        <w:t>atabase</w:t>
+      </w:r>
+      <w:r>
+        <w:t>s</w:t>
+      </w:r>
+      <w:r>
+        <w:t xml:space="preserve"> </w:t>
+      </w:r>
+      <w:r>
+        <w:t>page</w:t>
+      </w:r>
+    </w:p>
+    <w:p>
+      <w:r>
+        <w:t>Select one of the databases listed in the “Existing Databases” list to view the details page for that database (along with the SIF Environment information)</w:t>
+      </w:r>
+      <w:r>
+        <w:t>.</w:t>
+      </w:r>
+    </w:p>
+    <w:p/>
+    <w:p>
+      <w:r>
+        <w:rPr>
+          <w:noProof/>
+        </w:rPr>
+        <w:lastRenderedPageBreak/>
+        <w:drawing>
+          <wp:inline distT="0" distB="0" distL="0" distR="0" wp14:anchorId="018A8F52" wp14:editId="2B440EC9">
+            <wp:extent cx="5724525" cy="3986530"/>
+            <wp:effectExtent l="0" t="0" r="9525" b="0"/>
+            <wp:docPr id="7" name="Picture 7" descr="C:\Users\capta\AppData\Local\Microsoft\Windows\INetCache\Content.Word\HITS database information page.png"/>
+            <wp:cNvGraphicFramePr>
+              <a:graphicFrameLocks xmlns:a="http://schemas.openxmlformats.org/drawingml/2006/main" noChangeAspect="1"/>
+            </wp:cNvGraphicFramePr>
+            <a:graphic xmlns:a="http://schemas.openxmlformats.org/drawingml/2006/main">
+              <a:graphicData uri="http://schemas.openxmlformats.org/drawingml/2006/picture">
+                <pic:pic xmlns:pic="http://schemas.openxmlformats.org/drawingml/2006/picture">
+                  <pic:nvPicPr>
+                    <pic:cNvPr id="0" name="Picture 6" descr="C:\Users\capta\AppData\Local\Microsoft\Windows\INetCache\Content.Word\HITS database information page.png"/>
+                    <pic:cNvPicPr>
+                      <a:picLocks noChangeAspect="1" noChangeArrowheads="1"/>
+                    </pic:cNvPicPr>
+                  </pic:nvPicPr>
+                  <pic:blipFill>
+                    <a:blip r:embed="rId8">
+                      <a:extLst>
+                        <a:ext uri="{28A0092B-C50C-407E-A947-70E740481C1C}">
+                          <a14:useLocalDpi xmlns:a14="http://schemas.microsoft.com/office/drawing/2010/main" val="0"/>
+                        </a:ext>
+                      </a:extLst>
+                    </a:blip>
+                    <a:srcRect/>
+                    <a:stretch>
+                      <a:fillRect/>
+                    </a:stretch>
+                  </pic:blipFill>
+                  <pic:spPr bwMode="auto">
+                    <a:xfrm>
+                      <a:off x="0" y="0"/>
+                      <a:ext cx="5724525" cy="3986530"/>
+                    </a:xfrm>
+                    <a:prstGeom prst="rect">
+                      <a:avLst/>
+                    </a:prstGeom>
+                    <a:noFill/>
+                    <a:ln>
+                      <a:noFill/>
+                    </a:ln>
+                  </pic:spPr>
+                </pic:pic>
+              </a:graphicData>
+            </a:graphic>
+          </wp:inline>
+        </w:drawing>
+      </w:r>
+    </w:p>
+    <w:p>
+      <w:pPr>
+        <w:pStyle w:val="Caption"/>
+        <w:jc w:val="center"/>
+      </w:pPr>
+      <w:r>
+        <w:t xml:space="preserve">Figure </w:t>
+      </w:r>
+      <w:r>
+        <w:fldChar w:fldCharType="begin"/>
+      </w:r>
+      <w:r>
+        <w:instrText xml:space="preserve"> SEQ Figure \* ARABIC </w:instrText>
+      </w:r>
+      <w:r>
+        <w:fldChar w:fldCharType="separate"/>
+      </w:r>
+      <w:r>
+        <w:rPr>
+          <w:noProof/>
+        </w:rPr>
+        <w:t>2</w:t>
+      </w:r>
+      <w:r>
+        <w:rPr>
+          <w:noProof/>
+        </w:rPr>
+        <w:fldChar w:fldCharType="end"/>
+      </w:r>
+      <w:r>
+        <w:t xml:space="preserve">: </w:t>
+      </w:r>
+      <w:r>
+        <w:t xml:space="preserve">HITS </w:t>
+      </w:r>
+      <w:r>
+        <w:t>database information p</w:t>
+      </w:r>
+      <w:r>
+        <w:t>age</w:t>
       </w:r>
     </w:p>
     <w:p>
@@ -211,13 +352,25 @@
         <w:t xml:space="preserve">to match those displayed </w:t>
       </w:r>
       <w:r>
-        <w:t>in the HITS Dashboard</w:t>
+        <w:t xml:space="preserve">in the HITS </w:t>
+      </w:r>
+      <w:r>
+        <w:t>Database Information page</w:t>
       </w:r>
       <w:r>
         <w:t xml:space="preserve">. The table below </w:t>
       </w:r>
       <w:r>
-        <w:t>maps the HIT Dashboard properties with those of the SifFramework.config file.</w:t>
+        <w:t xml:space="preserve">maps the </w:t>
+      </w:r>
+      <w:r>
+        <w:t>HITS Database Information page</w:t>
+      </w:r>
+      <w:r>
+        <w:t xml:space="preserve"> </w:t>
+      </w:r>
+      <w:r>
+        <w:t>properties with those of the SifFramework.config file.</w:t>
       </w:r>
     </w:p>
     <w:p/>
@@ -311,7 +464,17 @@
                 <w:szCs w:val="21"/>
                 <w:shd w:val="clear" w:color="auto" w:fill="F9F9F9"/>
               </w:rPr>
-              <w:t>SIF password</w:t>
+              <w:t>P</w:t>
+            </w:r>
+            <w:r>
+              <w:rPr>
+                <w:rFonts w:ascii="Helvetica" w:hAnsi="Helvetica" w:cs="Helvetica"/>
+                <w:color w:val="333333"/>
+                <w:sz w:val="21"/>
+                <w:szCs w:val="21"/>
+                <w:shd w:val="clear" w:color="auto" w:fill="F9F9F9"/>
+              </w:rPr>
+              <w:t>assword</w:t>
             </w:r>
           </w:p>
         </w:tc>
@@ -419,8 +582,37 @@
                 <w:szCs w:val="21"/>
                 <w:shd w:val="clear" w:color="auto" w:fill="FFFFFF"/>
               </w:rPr>
-              <w:lastRenderedPageBreak/>
-              <w:t>SIF applicationKey</w:t>
+              <w:t>A</w:t>
+            </w:r>
+            <w:r>
+              <w:rPr>
+                <w:rFonts w:ascii="Helvetica" w:hAnsi="Helvetica" w:cs="Helvetica"/>
+                <w:color w:val="333333"/>
+                <w:sz w:val="21"/>
+                <w:szCs w:val="21"/>
+                <w:shd w:val="clear" w:color="auto" w:fill="FFFFFF"/>
+              </w:rPr>
+              <w:t>pplication</w:t>
+            </w:r>
+            <w:r>
+              <w:rPr>
+                <w:rFonts w:ascii="Helvetica" w:hAnsi="Helvetica" w:cs="Helvetica"/>
+                <w:color w:val="333333"/>
+                <w:sz w:val="21"/>
+                <w:szCs w:val="21"/>
+                <w:shd w:val="clear" w:color="auto" w:fill="FFFFFF"/>
+              </w:rPr>
+              <w:t xml:space="preserve"> </w:t>
+            </w:r>
+            <w:r>
+              <w:rPr>
+                <w:rFonts w:ascii="Helvetica" w:hAnsi="Helvetica" w:cs="Helvetica"/>
+                <w:color w:val="333333"/>
+                <w:sz w:val="21"/>
+                <w:szCs w:val="21"/>
+                <w:shd w:val="clear" w:color="auto" w:fill="FFFFFF"/>
+              </w:rPr>
+              <w:t>Key</w:t>
             </w:r>
           </w:p>
         </w:tc>
@@ -474,7 +666,27 @@
                 <w:szCs w:val="21"/>
                 <w:shd w:val="clear" w:color="auto" w:fill="FFFFFF"/>
               </w:rPr>
-              <w:t>SIF solutionId</w:t>
+              <w:t>S</w:t>
+            </w:r>
+            <w:r>
+              <w:rPr>
+                <w:rFonts w:ascii="Helvetica" w:hAnsi="Helvetica" w:cs="Helvetica"/>
+                <w:color w:val="333333"/>
+                <w:sz w:val="21"/>
+                <w:szCs w:val="21"/>
+                <w:shd w:val="clear" w:color="auto" w:fill="FFFFFF"/>
+              </w:rPr>
+              <w:t>olution</w:t>
+            </w:r>
+            <w:r>
+              <w:rPr>
+                <w:rFonts w:ascii="Helvetica" w:hAnsi="Helvetica" w:cs="Helvetica"/>
+                <w:color w:val="333333"/>
+                <w:sz w:val="21"/>
+                <w:szCs w:val="21"/>
+                <w:shd w:val="clear" w:color="auto" w:fill="FFFFFF"/>
+              </w:rPr>
+              <w:t xml:space="preserve"> ID</w:t>
             </w:r>
           </w:p>
         </w:tc>
@@ -528,7 +740,37 @@
                 <w:szCs w:val="21"/>
                 <w:shd w:val="clear" w:color="auto" w:fill="F9F9F9"/>
               </w:rPr>
-              <w:t>SIF userToken</w:t>
+              <w:t>U</w:t>
+            </w:r>
+            <w:r>
+              <w:rPr>
+                <w:rFonts w:ascii="Helvetica" w:hAnsi="Helvetica" w:cs="Helvetica"/>
+                <w:color w:val="333333"/>
+                <w:sz w:val="21"/>
+                <w:szCs w:val="21"/>
+                <w:shd w:val="clear" w:color="auto" w:fill="F9F9F9"/>
+              </w:rPr>
+              <w:t>ser</w:t>
+            </w:r>
+            <w:r>
+              <w:rPr>
+                <w:rFonts w:ascii="Helvetica" w:hAnsi="Helvetica" w:cs="Helvetica"/>
+                <w:color w:val="333333"/>
+                <w:sz w:val="21"/>
+                <w:szCs w:val="21"/>
+                <w:shd w:val="clear" w:color="auto" w:fill="F9F9F9"/>
+              </w:rPr>
+              <w:t xml:space="preserve"> </w:t>
+            </w:r>
+            <w:r>
+              <w:rPr>
+                <w:rFonts w:ascii="Helvetica" w:hAnsi="Helvetica" w:cs="Helvetica"/>
+                <w:color w:val="333333"/>
+                <w:sz w:val="21"/>
+                <w:szCs w:val="21"/>
+                <w:shd w:val="clear" w:color="auto" w:fill="F9F9F9"/>
+              </w:rPr>
+              <w:t>Token</w:t>
             </w:r>
           </w:p>
         </w:tc>
@@ -567,34 +809,31 @@
         <w:t>re are values provided for</w:t>
       </w:r>
       <w:r>
-        <w:t xml:space="preserve"> “sessionToken” and “Environment URL” </w:t>
+        <w:t xml:space="preserve"> “S</w:t>
+      </w:r>
+      <w:r>
+        <w:t>ession</w:t>
+      </w:r>
+      <w:r>
+        <w:t xml:space="preserve"> </w:t>
+      </w:r>
+      <w:r>
+        <w:t xml:space="preserve">Token” and “Environment URL” </w:t>
       </w:r>
       <w:r>
         <w:t>in</w:t>
       </w:r>
       <w:r>
-        <w:t xml:space="preserve"> the HITS Dashboard (</w:t>
-      </w:r>
-      <w:r>
-        <w:fldChar w:fldCharType="begin"/>
-      </w:r>
-      <w:r>
-        <w:instrText xml:space="preserve"> REF _Ref448391935 \h  \* MERGEFORMAT </w:instrText>
-      </w:r>
-      <w:r>
-        <w:fldChar w:fldCharType="separate"/>
-      </w:r>
-      <w:r>
-        <w:t xml:space="preserve">Figure </w:t>
-      </w:r>
-      <w:r>
-        <w:rPr>
-          <w:noProof/>
-        </w:rPr>
-        <w:t>1</w:t>
-      </w:r>
-      <w:r>
-        <w:fldChar w:fldCharType="end"/>
+        <w:t xml:space="preserve"> the </w:t>
+      </w:r>
+      <w:r>
+        <w:t xml:space="preserve">HITS Database Information page </w:t>
+      </w:r>
+      <w:r>
+        <w:t>(</w:t>
+      </w:r>
+      <w:r>
+        <w:t>2</w:t>
       </w:r>
       <w:r>
         <w:t>),</w:t>
@@ -705,7 +944,13 @@
         <w:t>set the following additional properties</w:t>
       </w:r>
       <w:r>
-        <w:t xml:space="preserve"> from the HITS Dashboard.</w:t>
+        <w:t xml:space="preserve"> from the </w:t>
+      </w:r>
+      <w:r>
+        <w:t>HITS Database Information page</w:t>
+      </w:r>
+      <w:r>
+        <w:t>.</w:t>
       </w:r>
     </w:p>
     <w:p/>
@@ -745,6 +990,7 @@
                 <w:sz w:val="20"/>
                 <w:szCs w:val="20"/>
               </w:rPr>
+              <w:lastRenderedPageBreak/>
               <w:t>HITS Dashboard</w:t>
             </w:r>
           </w:p>
@@ -826,7 +1072,37 @@
                 <w:szCs w:val="21"/>
                 <w:shd w:val="clear" w:color="auto" w:fill="FFFFFF"/>
               </w:rPr>
-              <w:t>SIF applicationKey</w:t>
+              <w:t>A</w:t>
+            </w:r>
+            <w:r>
+              <w:rPr>
+                <w:rFonts w:ascii="Helvetica" w:hAnsi="Helvetica" w:cs="Helvetica"/>
+                <w:color w:val="333333"/>
+                <w:sz w:val="21"/>
+                <w:szCs w:val="21"/>
+                <w:shd w:val="clear" w:color="auto" w:fill="FFFFFF"/>
+              </w:rPr>
+              <w:t>pplication</w:t>
+            </w:r>
+            <w:r>
+              <w:rPr>
+                <w:rFonts w:ascii="Helvetica" w:hAnsi="Helvetica" w:cs="Helvetica"/>
+                <w:color w:val="333333"/>
+                <w:sz w:val="21"/>
+                <w:szCs w:val="21"/>
+                <w:shd w:val="clear" w:color="auto" w:fill="FFFFFF"/>
+              </w:rPr>
+              <w:t xml:space="preserve"> </w:t>
+            </w:r>
+            <w:r>
+              <w:rPr>
+                <w:rFonts w:ascii="Helvetica" w:hAnsi="Helvetica" w:cs="Helvetica"/>
+                <w:color w:val="333333"/>
+                <w:sz w:val="21"/>
+                <w:szCs w:val="21"/>
+                <w:shd w:val="clear" w:color="auto" w:fill="FFFFFF"/>
+              </w:rPr>
+              <w:t>Key</w:t>
             </w:r>
           </w:p>
         </w:tc>
@@ -934,7 +1210,37 @@
                 <w:szCs w:val="21"/>
                 <w:shd w:val="clear" w:color="auto" w:fill="FFFFFF"/>
               </w:rPr>
-              <w:t>sessionToken</w:t>
+              <w:t>S</w:t>
+            </w:r>
+            <w:r>
+              <w:rPr>
+                <w:rFonts w:ascii="Helvetica" w:hAnsi="Helvetica" w:cs="Helvetica"/>
+                <w:color w:val="333333"/>
+                <w:sz w:val="21"/>
+                <w:szCs w:val="21"/>
+                <w:shd w:val="clear" w:color="auto" w:fill="FFFFFF"/>
+              </w:rPr>
+              <w:t>ession</w:t>
+            </w:r>
+            <w:r>
+              <w:rPr>
+                <w:rFonts w:ascii="Helvetica" w:hAnsi="Helvetica" w:cs="Helvetica"/>
+                <w:color w:val="333333"/>
+                <w:sz w:val="21"/>
+                <w:szCs w:val="21"/>
+                <w:shd w:val="clear" w:color="auto" w:fill="FFFFFF"/>
+              </w:rPr>
+              <w:t xml:space="preserve"> </w:t>
+            </w:r>
+            <w:r>
+              <w:rPr>
+                <w:rFonts w:ascii="Helvetica" w:hAnsi="Helvetica" w:cs="Helvetica"/>
+                <w:color w:val="333333"/>
+                <w:sz w:val="21"/>
+                <w:szCs w:val="21"/>
+                <w:shd w:val="clear" w:color="auto" w:fill="FFFFFF"/>
+              </w:rPr>
+              <w:t>Token</w:t>
             </w:r>
           </w:p>
         </w:tc>
@@ -988,7 +1294,27 @@
                 <w:szCs w:val="21"/>
                 <w:shd w:val="clear" w:color="auto" w:fill="FFFFFF"/>
               </w:rPr>
-              <w:t>SIF solutionId</w:t>
+              <w:t>S</w:t>
+            </w:r>
+            <w:r>
+              <w:rPr>
+                <w:rFonts w:ascii="Helvetica" w:hAnsi="Helvetica" w:cs="Helvetica"/>
+                <w:color w:val="333333"/>
+                <w:sz w:val="21"/>
+                <w:szCs w:val="21"/>
+                <w:shd w:val="clear" w:color="auto" w:fill="FFFFFF"/>
+              </w:rPr>
+              <w:t>olution</w:t>
+            </w:r>
+            <w:r>
+              <w:rPr>
+                <w:rFonts w:ascii="Helvetica" w:hAnsi="Helvetica" w:cs="Helvetica"/>
+                <w:color w:val="333333"/>
+                <w:sz w:val="21"/>
+                <w:szCs w:val="21"/>
+                <w:shd w:val="clear" w:color="auto" w:fill="FFFFFF"/>
+              </w:rPr>
+              <w:t xml:space="preserve"> ID</w:t>
             </w:r>
           </w:p>
         </w:tc>
@@ -1042,7 +1368,37 @@
                 <w:szCs w:val="21"/>
                 <w:shd w:val="clear" w:color="auto" w:fill="F9F9F9"/>
               </w:rPr>
-              <w:t>SIF userToken</w:t>
+              <w:t>U</w:t>
+            </w:r>
+            <w:r>
+              <w:rPr>
+                <w:rFonts w:ascii="Helvetica" w:hAnsi="Helvetica" w:cs="Helvetica"/>
+                <w:color w:val="333333"/>
+                <w:sz w:val="21"/>
+                <w:szCs w:val="21"/>
+                <w:shd w:val="clear" w:color="auto" w:fill="F9F9F9"/>
+              </w:rPr>
+              <w:t>ser</w:t>
+            </w:r>
+            <w:r>
+              <w:rPr>
+                <w:rFonts w:ascii="Helvetica" w:hAnsi="Helvetica" w:cs="Helvetica"/>
+                <w:color w:val="333333"/>
+                <w:sz w:val="21"/>
+                <w:szCs w:val="21"/>
+                <w:shd w:val="clear" w:color="auto" w:fill="F9F9F9"/>
+              </w:rPr>
+              <w:t xml:space="preserve"> </w:t>
+            </w:r>
+            <w:r>
+              <w:rPr>
+                <w:rFonts w:ascii="Helvetica" w:hAnsi="Helvetica" w:cs="Helvetica"/>
+                <w:color w:val="333333"/>
+                <w:sz w:val="21"/>
+                <w:szCs w:val="21"/>
+                <w:shd w:val="clear" w:color="auto" w:fill="F9F9F9"/>
+              </w:rPr>
+              <w:t>Token</w:t>
             </w:r>
           </w:p>
         </w:tc>
@@ -1531,68 +1887,8 @@
       <w:r>
         <w:t>onsumer.</w:t>
       </w:r>
-    </w:p>
-    <w:p>
-      <w:pPr>
-        <w:pStyle w:val="Heading1"/>
-      </w:pPr>
-      <w:r>
-        <w:t xml:space="preserve">Pre-configured Environments </w:t>
-      </w:r>
-    </w:p>
-    <w:p>
-      <w:r>
-        <w:t>For the purposes of training, there are 4 HITS Environments that have been pre-configured and made available.</w:t>
-      </w:r>
-    </w:p>
-    <w:p/>
-    <w:p>
-      <w:pPr>
-        <w:pStyle w:val="ListParagraph"/>
-        <w:numPr>
-          <w:ilvl w:val="0"/>
-          <w:numId w:val="2"/>
-        </w:numPr>
-      </w:pPr>
-      <w:r>
-        <w:t>siftraining1: http://hits.dev.nsip.edu.au/devdash/index.html?token=6dd11373-95fd-44d0-84b5-f6a238d78a6a</w:t>
-      </w:r>
-    </w:p>
-    <w:p>
-      <w:pPr>
-        <w:pStyle w:val="ListParagraph"/>
-        <w:numPr>
-          <w:ilvl w:val="0"/>
-          <w:numId w:val="2"/>
-        </w:numPr>
-      </w:pPr>
-      <w:r>
-        <w:t>siftraining2: http://hits.dev.nsip.edu.au/devdash/index.html?token=3b47cb93-ddcc-4c5f-a416-6793fe7b4309</w:t>
-      </w:r>
-    </w:p>
-    <w:p>
-      <w:pPr>
-        <w:pStyle w:val="ListParagraph"/>
-        <w:numPr>
-          <w:ilvl w:val="0"/>
-          <w:numId w:val="2"/>
-        </w:numPr>
-      </w:pPr>
-      <w:r>
-        <w:t>siftraining3: http://hits.dev.nsip.edu.au/devdash/index.html?token=27fd00c4-fe03-42f2-b4f6-b86d6927639f</w:t>
-      </w:r>
-    </w:p>
-    <w:p>
-      <w:pPr>
-        <w:pStyle w:val="ListParagraph"/>
-        <w:numPr>
-          <w:ilvl w:val="0"/>
-          <w:numId w:val="2"/>
-        </w:numPr>
-      </w:pPr>
-      <w:r>
-        <w:t>siftraining4: http://hits.dev.nsip.edu.au/devdash/index.html?token=744311a2-2526-49ea-9339-7c2199d86518</w:t>
-      </w:r>
+      <w:bookmarkStart w:id="0" w:name="_GoBack"/>
+      <w:bookmarkEnd w:id="0"/>
     </w:p>
     <w:sectPr>
       <w:pgSz w:w="11906" w:h="16838"/>
@@ -1605,7 +1901,7 @@
 </file>
 
 <file path=word/numbering.xml><?xml version="1.0" encoding="utf-8"?>
-<w:numbering xmlns:wpc="http://schemas.microsoft.com/office/word/2010/wordprocessingCanvas" xmlns:cx="http://schemas.microsoft.com/office/drawing/2014/chartex" xmlns:cx1="http://schemas.microsoft.com/office/drawing/2015/9/8/chartex" xmlns:cx2="http://schemas.microsoft.com/office/drawing/2015/10/21/chartex" xmlns:mc="http://schemas.openxmlformats.org/markup-compatibility/2006" xmlns:o="urn:schemas-microsoft-com:office:office" xmlns:r="http://schemas.openxmlformats.org/officeDocument/2006/relationships" xmlns:m="http://schemas.openxmlformats.org/officeDocument/2006/math" xmlns:v="urn:schemas-microsoft-com:vml" xmlns:wp14="http://schemas.microsoft.com/office/word/2010/wordprocessingDrawing" xmlns:wp="http://schemas.openxmlformats.org/drawingml/2006/wordprocessingDrawing" xmlns:w10="urn:schemas-microsoft-com:office:word" xmlns:w="http://schemas.openxmlformats.org/wordprocessingml/2006/main" xmlns:w14="http://schemas.microsoft.com/office/word/2010/wordml" xmlns:w15="http://schemas.microsoft.com/office/word/2012/wordml" xmlns:w16se="http://schemas.microsoft.com/office/word/2015/wordml/symex" xmlns:wpg="http://schemas.microsoft.com/office/word/2010/wordprocessingGroup" xmlns:wpi="http://schemas.microsoft.com/office/word/2010/wordprocessingInk" xmlns:wne="http://schemas.microsoft.com/office/word/2006/wordml" xmlns:wps="http://schemas.microsoft.com/office/word/2010/wordprocessingShape" mc:Ignorable="w14 w15 w16se wp14">
+<w:numbering xmlns:wpc="http://schemas.microsoft.com/office/word/2010/wordprocessingCanvas" xmlns:cx="http://schemas.microsoft.com/office/drawing/2014/chartex" xmlns:cx1="http://schemas.microsoft.com/office/drawing/2015/9/8/chartex" xmlns:cx2="http://schemas.microsoft.com/office/drawing/2015/10/21/chartex" xmlns:cx3="http://schemas.microsoft.com/office/drawing/2016/5/9/chartex" xmlns:cx4="http://schemas.microsoft.com/office/drawing/2016/5/10/chartex" xmlns:cx5="http://schemas.microsoft.com/office/drawing/2016/5/11/chartex" xmlns:cx6="http://schemas.microsoft.com/office/drawing/2016/5/12/chartex" xmlns:cx7="http://schemas.microsoft.com/office/drawing/2016/5/13/chartex" xmlns:cx8="http://schemas.microsoft.com/office/drawing/2016/5/14/chartex" xmlns:mc="http://schemas.openxmlformats.org/markup-compatibility/2006" xmlns:aink="http://schemas.microsoft.com/office/drawing/2016/ink" xmlns:o="urn:schemas-microsoft-com:office:office" xmlns:r="http://schemas.openxmlformats.org/officeDocument/2006/relationships" xmlns:m="http://schemas.openxmlformats.org/officeDocument/2006/math" xmlns:v="urn:schemas-microsoft-com:vml" xmlns:wp14="http://schemas.microsoft.com/office/word/2010/wordprocessingDrawing" xmlns:wp="http://schemas.openxmlformats.org/drawingml/2006/wordprocessingDrawing" xmlns:w10="urn:schemas-microsoft-com:office:word" xmlns:w="http://schemas.openxmlformats.org/wordprocessingml/2006/main" xmlns:w14="http://schemas.microsoft.com/office/word/2010/wordml" xmlns:w15="http://schemas.microsoft.com/office/word/2012/wordml" xmlns:w16se="http://schemas.microsoft.com/office/word/2015/wordml/symex" xmlns:wpg="http://schemas.microsoft.com/office/word/2010/wordprocessingGroup" xmlns:wpi="http://schemas.microsoft.com/office/word/2010/wordprocessingInk" xmlns:wne="http://schemas.microsoft.com/office/word/2006/wordml" xmlns:wps="http://schemas.microsoft.com/office/word/2010/wordprocessingShape" mc:Ignorable="w14 w15 w16se wp14">
   <w:abstractNum w:abstractNumId="0" w15:restartNumberingAfterBreak="0">
     <w:nsid w:val="04A44520"/>
     <w:multiLevelType w:val="hybridMultilevel"/>
@@ -1831,7 +2127,7 @@
       </w:pPr>
     </w:pPrDefault>
   </w:docDefaults>
-  <w:latentStyles w:defLockedState="0" w:defUIPriority="99" w:defSemiHidden="0" w:defUnhideWhenUsed="0" w:defQFormat="0" w:count="373">
+  <w:latentStyles w:defLockedState="0" w:defUIPriority="99" w:defSemiHidden="0" w:defUnhideWhenUsed="0" w:defQFormat="0" w:count="374">
     <w:lsdException w:name="Normal" w:uiPriority="0" w:qFormat="1"/>
     <w:lsdException w:name="heading 1" w:uiPriority="9" w:qFormat="1"/>
     <w:lsdException w:name="heading 2" w:semiHidden="1" w:uiPriority="9" w:unhideWhenUsed="1" w:qFormat="1"/>
@@ -1937,7 +2233,6 @@
     <w:lsdException w:name="HTML Sample" w:semiHidden="1" w:unhideWhenUsed="1"/>
     <w:lsdException w:name="HTML Typewriter" w:semiHidden="1" w:unhideWhenUsed="1"/>
     <w:lsdException w:name="HTML Variable" w:semiHidden="1" w:unhideWhenUsed="1"/>
-    <w:lsdException w:name="Normal Table" w:semiHidden="1" w:unhideWhenUsed="1"/>
     <w:lsdException w:name="annotation subject" w:semiHidden="1" w:unhideWhenUsed="1"/>
     <w:lsdException w:name="No List" w:semiHidden="1" w:unhideWhenUsed="1"/>
     <w:lsdException w:name="Outline List 1" w:semiHidden="1" w:unhideWhenUsed="1"/>
@@ -1984,10 +2279,8 @@
     <w:lsdException w:name="Table Subtle 2" w:semiHidden="1" w:unhideWhenUsed="1"/>
     <w:lsdException w:name="Table Web 1" w:semiHidden="1" w:unhideWhenUsed="1"/>
     <w:lsdException w:name="Table Web 2" w:semiHidden="1" w:unhideWhenUsed="1"/>
-    <w:lsdException w:name="Table Web 3" w:semiHidden="1" w:unhideWhenUsed="1"/>
     <w:lsdException w:name="Balloon Text" w:semiHidden="1" w:unhideWhenUsed="1"/>
     <w:lsdException w:name="Table Grid" w:uiPriority="59"/>
-    <w:lsdException w:name="Table Theme" w:semiHidden="1" w:unhideWhenUsed="1"/>
     <w:lsdException w:name="Placeholder Text" w:semiHidden="1"/>
     <w:lsdException w:name="No Spacing" w:uiPriority="1" w:qFormat="1"/>
     <w:lsdException w:name="Light Shading" w:uiPriority="60"/>
@@ -2205,6 +2498,7 @@
     <w:lsdException w:name="List Table 7 Colorful Accent 6" w:uiPriority="52"/>
     <w:lsdException w:name="Mention" w:semiHidden="1" w:unhideWhenUsed="1"/>
     <w:lsdException w:name="Smart Hyperlink" w:semiHidden="1" w:unhideWhenUsed="1"/>
+    <w:lsdException w:name="Hashtag" w:semiHidden="1" w:unhideWhenUsed="1"/>
   </w:latentStyles>
   <w:style w:type="paragraph" w:default="1" w:styleId="Normal">
     <w:name w:val="Normal"/>
@@ -2403,6 +2697,18 @@
         <w:insideV w:val="single" w:sz="4" w:space="0" w:color="auto"/>
       </w:tblBorders>
     </w:tblPr>
+  </w:style>
+  <w:style w:type="character" w:styleId="Mention">
+    <w:name w:val="Mention"/>
+    <w:basedOn w:val="DefaultParagraphFont"/>
+    <w:uiPriority w:val="99"/>
+    <w:semiHidden/>
+    <w:unhideWhenUsed/>
+    <w:rsid w:val="00BE75F4"/>
+    <w:rPr>
+      <w:color w:val="2B579A"/>
+      <w:shd w:val="clear" w:color="auto" w:fill="E6E6E6"/>
+    </w:rPr>
   </w:style>
 </w:styles>
 </file>
@@ -2697,7 +3003,7 @@
 </file>
 
 <file path=customXml/itemProps1.xml><?xml version="1.0" encoding="utf-8"?>
-<ds:datastoreItem xmlns:ds="http://schemas.openxmlformats.org/officeDocument/2006/customXml" ds:itemID="{195D65C4-44CA-45DB-8340-C6CFBEB52505}">
+<ds:datastoreItem xmlns:ds="http://schemas.openxmlformats.org/officeDocument/2006/customXml" ds:itemID="{AD440C0F-9913-4F76-8B74-E19B0BB6EBE4}">
   <ds:schemaRefs>
     <ds:schemaRef ds:uri="http://schemas.openxmlformats.org/officeDocument/2006/bibliography"/>
   </ds:schemaRefs>

</xml_diff>